<commit_message>
changed little engine name
</commit_message>
<xml_diff>
--- a/work_reports/wp3/DefectReports.docx
+++ b/work_reports/wp3/DefectReports.docx
@@ -15,23 +15,7 @@
           <w:sz w:val="48"/>
           <w:szCs w:val="48"/>
         </w:rPr>
-        <w:t>Low-</w:t>
-      </w:r>
-      <w:proofErr w:type="spellStart"/>
-      <w:r>
-        <w:rPr>
-          <w:sz w:val="48"/>
-          <w:szCs w:val="48"/>
-        </w:rPr>
-        <w:t>Comotovation</w:t>
-      </w:r>
-      <w:proofErr w:type="spellEnd"/>
-      <w:r>
-        <w:rPr>
-          <w:sz w:val="48"/>
-          <w:szCs w:val="48"/>
-        </w:rPr>
-        <w:t xml:space="preserve"> Rail System </w:t>
+        <w:t xml:space="preserve">Low-Comotovation Rail System </w:t>
       </w:r>
       <w:r>
         <w:rPr>
@@ -113,8 +97,10 @@
               <w:rPr>
                 <w:color w:val="auto"/>
               </w:rPr>
-              <w:t>The Little Engine that Code</w:t>
+              <w:t>Low-Comotovation</w:t>
             </w:r>
+            <w:bookmarkStart w:id="0" w:name="_GoBack"/>
+            <w:bookmarkEnd w:id="0"/>
           </w:p>
         </w:tc>
       </w:tr>
@@ -199,13 +185,7 @@
               <w:rPr>
                 <w:color w:val="auto"/>
               </w:rPr>
-              <w:t>4/</w:t>
-            </w:r>
-            <w:r>
-              <w:rPr>
-                <w:color w:val="auto"/>
-              </w:rPr>
-              <w:t>20/17</w:t>
+              <w:t>4/20/17</w:t>
             </w:r>
           </w:p>
         </w:tc>
@@ -215,7 +195,7 @@
       <w:pPr>
         <w:jc w:val="both"/>
       </w:pPr>
-      <w:bookmarkStart w:id="0" w:name="_Toc104952995"/>
+      <w:bookmarkStart w:id="1" w:name="_Toc104952995"/>
     </w:p>
     <w:p>
       <w:pPr>
@@ -225,7 +205,7 @@
       <w:r>
         <w:t>Change History</w:t>
       </w:r>
-      <w:bookmarkEnd w:id="0"/>
+      <w:bookmarkEnd w:id="1"/>
     </w:p>
     <w:tbl>
       <w:tblPr>
@@ -493,7 +473,7 @@
       <w:pPr>
         <w:jc w:val="both"/>
       </w:pPr>
-      <w:bookmarkStart w:id="1" w:name="_Toc104952999"/>
+      <w:bookmarkStart w:id="2" w:name="_Toc104952999"/>
     </w:p>
     <w:p>
       <w:pPr>
@@ -503,7 +483,7 @@
       <w:r>
         <w:t>Distribution List</w:t>
       </w:r>
-      <w:bookmarkEnd w:id="1"/>
+      <w:bookmarkEnd w:id="2"/>
     </w:p>
     <w:tbl>
       <w:tblPr>
@@ -670,16 +650,8 @@
               <w:rPr>
                 <w:color w:val="auto"/>
               </w:rPr>
-              <w:t xml:space="preserve">Andrew </w:t>
+              <w:t>Andrew Lendacky</w:t>
             </w:r>
-            <w:proofErr w:type="spellStart"/>
-            <w:r>
-              <w:rPr>
-                <w:color w:val="auto"/>
-              </w:rPr>
-              <w:t>Lendacky</w:t>
-            </w:r>
-            <w:proofErr w:type="spellEnd"/>
           </w:p>
         </w:tc>
         <w:tc>
@@ -722,16 +694,8 @@
               <w:rPr>
                 <w:color w:val="auto"/>
               </w:rPr>
-              <w:t xml:space="preserve">Michael </w:t>
+              <w:t>Michael Ghaben</w:t>
             </w:r>
-            <w:proofErr w:type="spellStart"/>
-            <w:r>
-              <w:rPr>
-                <w:color w:val="auto"/>
-              </w:rPr>
-              <w:t>Ghaben</w:t>
-            </w:r>
-            <w:proofErr w:type="spellEnd"/>
           </w:p>
         </w:tc>
         <w:tc>
@@ -830,16 +794,8 @@
               <w:rPr>
                 <w:color w:val="auto"/>
               </w:rPr>
-              <w:t xml:space="preserve">Zach </w:t>
+              <w:t>Zach Scheider</w:t>
             </w:r>
-            <w:proofErr w:type="spellStart"/>
-            <w:r>
-              <w:rPr>
-                <w:color w:val="auto"/>
-              </w:rPr>
-              <w:t>Scheider</w:t>
-            </w:r>
-            <w:proofErr w:type="spellEnd"/>
           </w:p>
         </w:tc>
         <w:tc>
@@ -952,15 +908,7 @@
         <w:jc w:val="both"/>
       </w:pPr>
       <w:r>
-        <w:t xml:space="preserve">Defect reports were tracked as issues on the </w:t>
-      </w:r>
-      <w:proofErr w:type="spellStart"/>
-      <w:r>
-        <w:t>github</w:t>
-      </w:r>
-      <w:proofErr w:type="spellEnd"/>
-      <w:r>
-        <w:t xml:space="preserve"> repository provided in the link below. The following list of issues are the remaining unresolved defects in the software.</w:t>
+        <w:t>Defect reports were tracked as issues on the github repository provided in the link below. The following list of issues are the remaining unresolved defects in the software.</w:t>
       </w:r>
     </w:p>
     <w:p>
@@ -1120,27 +1068,7 @@
           <w:sz w:val="21"/>
           <w:szCs w:val="21"/>
         </w:rPr>
-        <w:t xml:space="preserve">If the train is decelerating, and the selected train is switched, the previous train will stop changing speeds. This should be </w:t>
-      </w:r>
-      <w:proofErr w:type="gramStart"/>
-      <w:r>
-        <w:rPr>
-          <w:rFonts w:ascii="Segoe UI" w:hAnsi="Segoe UI" w:cs="Segoe UI"/>
-          <w:color w:val="24292E"/>
-          <w:sz w:val="21"/>
-          <w:szCs w:val="21"/>
-        </w:rPr>
-        <w:t>looked into</w:t>
-      </w:r>
-      <w:proofErr w:type="gramEnd"/>
-      <w:r>
-        <w:rPr>
-          <w:rFonts w:ascii="Segoe UI" w:hAnsi="Segoe UI" w:cs="Segoe UI"/>
-          <w:color w:val="24292E"/>
-          <w:sz w:val="21"/>
-          <w:szCs w:val="21"/>
-        </w:rPr>
-        <w:t>, and perhaps making switching trains unavailable while the current one is changing speeds.</w:t>
+        <w:t>If the train is decelerating, and the selected train is switched, the previous train will stop changing speeds. This should be looked into, and perhaps making switching trains unavailable while the current one is changing speeds.</w:t>
       </w:r>
     </w:p>
     <w:p>
@@ -1338,87 +1266,7 @@
           <w:sz w:val="21"/>
           <w:szCs w:val="21"/>
         </w:rPr>
-        <w:t xml:space="preserve">When selecting a train from a </w:t>
-      </w:r>
-      <w:proofErr w:type="spellStart"/>
-      <w:r>
-        <w:rPr>
-          <w:rFonts w:ascii="Segoe UI" w:eastAsia="Times New Roman" w:hAnsi="Segoe UI" w:cs="Segoe UI"/>
-          <w:color w:val="24292E"/>
-          <w:sz w:val="21"/>
-          <w:szCs w:val="21"/>
-        </w:rPr>
-        <w:t>TCDispatchedTrainsFrame</w:t>
-      </w:r>
-      <w:proofErr w:type="spellEnd"/>
-      <w:r>
-        <w:rPr>
-          <w:rFonts w:ascii="Segoe UI" w:eastAsia="Times New Roman" w:hAnsi="Segoe UI" w:cs="Segoe UI"/>
-          <w:color w:val="24292E"/>
-          <w:sz w:val="21"/>
-          <w:szCs w:val="21"/>
-        </w:rPr>
-        <w:t xml:space="preserve">, a </w:t>
-      </w:r>
-      <w:proofErr w:type="spellStart"/>
-      <w:r>
-        <w:rPr>
-          <w:rFonts w:ascii="Segoe UI" w:eastAsia="Times New Roman" w:hAnsi="Segoe UI" w:cs="Segoe UI"/>
-          <w:color w:val="24292E"/>
-          <w:sz w:val="21"/>
-          <w:szCs w:val="21"/>
-        </w:rPr>
-        <w:t>NullPointerException</w:t>
-      </w:r>
-      <w:proofErr w:type="spellEnd"/>
-      <w:r>
-        <w:rPr>
-          <w:rFonts w:ascii="Segoe UI" w:eastAsia="Times New Roman" w:hAnsi="Segoe UI" w:cs="Segoe UI"/>
-          <w:color w:val="24292E"/>
-          <w:sz w:val="21"/>
-          <w:szCs w:val="21"/>
-        </w:rPr>
-        <w:t xml:space="preserve"> is thrown. As </w:t>
-      </w:r>
-      <w:proofErr w:type="spellStart"/>
-      <w:r>
-        <w:rPr>
-          <w:rFonts w:ascii="Segoe UI" w:eastAsia="Times New Roman" w:hAnsi="Segoe UI" w:cs="Segoe UI"/>
-          <w:color w:val="24292E"/>
-          <w:sz w:val="21"/>
-          <w:szCs w:val="21"/>
-        </w:rPr>
-        <w:t>ar</w:t>
-      </w:r>
-      <w:proofErr w:type="spellEnd"/>
-      <w:r>
-        <w:rPr>
-          <w:rFonts w:ascii="Segoe UI" w:eastAsia="Times New Roman" w:hAnsi="Segoe UI" w:cs="Segoe UI"/>
-          <w:color w:val="24292E"/>
-          <w:sz w:val="21"/>
-          <w:szCs w:val="21"/>
-        </w:rPr>
-        <w:t xml:space="preserve"> as I can tell it doesn't break anything so the severity is low. However, this should still be </w:t>
-      </w:r>
-      <w:proofErr w:type="gramStart"/>
-      <w:r>
-        <w:rPr>
-          <w:rFonts w:ascii="Segoe UI" w:eastAsia="Times New Roman" w:hAnsi="Segoe UI" w:cs="Segoe UI"/>
-          <w:color w:val="24292E"/>
-          <w:sz w:val="21"/>
-          <w:szCs w:val="21"/>
-        </w:rPr>
-        <w:t>looked into</w:t>
-      </w:r>
-      <w:proofErr w:type="gramEnd"/>
-      <w:r>
-        <w:rPr>
-          <w:rFonts w:ascii="Segoe UI" w:eastAsia="Times New Roman" w:hAnsi="Segoe UI" w:cs="Segoe UI"/>
-          <w:color w:val="24292E"/>
-          <w:sz w:val="21"/>
-          <w:szCs w:val="21"/>
-        </w:rPr>
-        <w:t>.</w:t>
+        <w:t>When selecting a train from a TCDispatchedTrainsFrame, a NullPointerException is thrown. As ar as I can tell it doesn't break anything so the severity is low. However, this should still be looked into.</w:t>
       </w:r>
     </w:p>
     <w:p>
@@ -1470,47 +1318,7 @@
           <w:sz w:val="21"/>
           <w:szCs w:val="21"/>
         </w:rPr>
-        <w:t xml:space="preserve">Opening </w:t>
-      </w:r>
-      <w:proofErr w:type="gramStart"/>
-      <w:r>
-        <w:rPr>
-          <w:rFonts w:ascii="Segoe UI" w:eastAsia="Times New Roman" w:hAnsi="Segoe UI" w:cs="Segoe UI"/>
-          <w:color w:val="24292E"/>
-          <w:sz w:val="21"/>
-          <w:szCs w:val="21"/>
-        </w:rPr>
-        <w:t>View :</w:t>
-      </w:r>
-      <w:proofErr w:type="gramEnd"/>
-      <w:r>
-        <w:rPr>
-          <w:rFonts w:ascii="Segoe UI" w:eastAsia="Times New Roman" w:hAnsi="Segoe UI" w:cs="Segoe UI"/>
-          <w:color w:val="24292E"/>
-          <w:sz w:val="21"/>
-          <w:szCs w:val="21"/>
-        </w:rPr>
-        <w:t xml:space="preserve"> </w:t>
-      </w:r>
-      <w:proofErr w:type="spellStart"/>
-      <w:r>
-        <w:rPr>
-          <w:rFonts w:ascii="Segoe UI" w:eastAsia="Times New Roman" w:hAnsi="Segoe UI" w:cs="Segoe UI"/>
-          <w:color w:val="24292E"/>
-          <w:sz w:val="21"/>
-          <w:szCs w:val="21"/>
-        </w:rPr>
-        <w:t>DispatchedTrains</w:t>
-      </w:r>
-      <w:proofErr w:type="spellEnd"/>
-      <w:r>
-        <w:rPr>
-          <w:rFonts w:ascii="Segoe UI" w:eastAsia="Times New Roman" w:hAnsi="Segoe UI" w:cs="Segoe UI"/>
-          <w:color w:val="24292E"/>
-          <w:sz w:val="21"/>
-          <w:szCs w:val="21"/>
-        </w:rPr>
-        <w:t>.</w:t>
+        <w:t>Opening View : DispatchedTrains.</w:t>
       </w:r>
     </w:p>
     <w:p>
@@ -1601,49 +1409,7 @@
           <w:sz w:val="18"/>
           <w:szCs w:val="18"/>
         </w:rPr>
-        <w:t>else if (</w:t>
-      </w:r>
-      <w:proofErr w:type="spellStart"/>
-      <w:proofErr w:type="gramStart"/>
-      <w:r>
-        <w:rPr>
-          <w:rFonts w:ascii="Consolas" w:eastAsia="Times New Roman" w:hAnsi="Consolas" w:cs="Courier New"/>
-          <w:color w:val="24292E"/>
-          <w:sz w:val="18"/>
-          <w:szCs w:val="18"/>
-        </w:rPr>
-        <w:t>this.isPowerFailure</w:t>
-      </w:r>
-      <w:proofErr w:type="spellEnd"/>
-      <w:proofErr w:type="gramEnd"/>
-      <w:r>
-        <w:rPr>
-          <w:rFonts w:ascii="Consolas" w:eastAsia="Times New Roman" w:hAnsi="Consolas" w:cs="Courier New"/>
-          <w:color w:val="24292E"/>
-          <w:sz w:val="18"/>
-          <w:szCs w:val="18"/>
-        </w:rPr>
-        <w:t>() == false){</w:t>
-      </w:r>
-      <w:proofErr w:type="spellStart"/>
-      <w:r>
-        <w:rPr>
-          <w:rFonts w:ascii="Consolas" w:eastAsia="Times New Roman" w:hAnsi="Consolas" w:cs="Courier New"/>
-          <w:color w:val="24292E"/>
-          <w:sz w:val="18"/>
-          <w:szCs w:val="18"/>
-        </w:rPr>
-        <w:t>this.vitalsButton.setForeground</w:t>
-      </w:r>
-      <w:proofErr w:type="spellEnd"/>
-      <w:r>
-        <w:rPr>
-          <w:rFonts w:ascii="Consolas" w:eastAsia="Times New Roman" w:hAnsi="Consolas" w:cs="Courier New"/>
-          <w:color w:val="24292E"/>
-          <w:sz w:val="18"/>
-          <w:szCs w:val="18"/>
-        </w:rPr>
-        <w:t>(new Color(0,0,0));}</w:t>
+        <w:t>else if (this.isPowerFailure() == false){this.vitalsButton.setForeground(new Color(0,0,0));}</w:t>
       </w:r>
     </w:p>
     <w:p>
@@ -1669,27 +1435,7 @@
           <w:sz w:val="21"/>
           <w:szCs w:val="21"/>
         </w:rPr>
-        <w:t xml:space="preserve">The method </w:t>
-      </w:r>
-      <w:proofErr w:type="spellStart"/>
-      <w:r>
-        <w:rPr>
-          <w:rFonts w:ascii="Segoe UI" w:eastAsia="Times New Roman" w:hAnsi="Segoe UI" w:cs="Segoe UI"/>
-          <w:color w:val="24292E"/>
-          <w:sz w:val="21"/>
-          <w:szCs w:val="21"/>
-        </w:rPr>
-        <w:t>refreshUI</w:t>
-      </w:r>
-      <w:proofErr w:type="spellEnd"/>
-      <w:r>
-        <w:rPr>
-          <w:rFonts w:ascii="Segoe UI" w:eastAsia="Times New Roman" w:hAnsi="Segoe UI" w:cs="Segoe UI"/>
-          <w:color w:val="24292E"/>
-          <w:sz w:val="21"/>
-          <w:szCs w:val="21"/>
-        </w:rPr>
-        <w:t xml:space="preserve"> is not called from anywhere, so the window does not refresh itself when a train has been fixed. Therefore, it will continue to show the old states of the failures until the user closes the window and reopens it.</w:t>
+        <w:t>The method refreshUI is not called from anywhere, so the window does not refresh itself when a train has been fixed. Therefore, it will continue to show the old states of the failures until the user closes the window and reopens it.</w:t>
       </w:r>
     </w:p>
     <w:p>
@@ -1795,45 +1541,14 @@
           <w:szCs w:val="21"/>
         </w:rPr>
       </w:pPr>
-      <w:proofErr w:type="gramStart"/>
-      <w:r>
-        <w:rPr>
-          <w:rFonts w:ascii="Segoe UI" w:eastAsia="Times New Roman" w:hAnsi="Segoe UI" w:cs="Segoe UI"/>
-          <w:color w:val="24292E"/>
-          <w:sz w:val="21"/>
-          <w:szCs w:val="21"/>
-        </w:rPr>
-        <w:t>Open up</w:t>
-      </w:r>
-      <w:proofErr w:type="gramEnd"/>
-      <w:r>
-        <w:rPr>
-          <w:rFonts w:ascii="Segoe UI" w:eastAsia="Times New Roman" w:hAnsi="Segoe UI" w:cs="Segoe UI"/>
-          <w:color w:val="24292E"/>
-          <w:sz w:val="21"/>
-          <w:szCs w:val="21"/>
-        </w:rPr>
-        <w:t xml:space="preserve"> the Vitals (</w:t>
-      </w:r>
-      <w:proofErr w:type="spellStart"/>
-      <w:r>
-        <w:rPr>
-          <w:rFonts w:ascii="Segoe UI" w:eastAsia="Times New Roman" w:hAnsi="Segoe UI" w:cs="Segoe UI"/>
-          <w:color w:val="24292E"/>
-          <w:sz w:val="21"/>
-          <w:szCs w:val="21"/>
-        </w:rPr>
-        <w:t>TCFailure</w:t>
-      </w:r>
-      <w:proofErr w:type="spellEnd"/>
-      <w:r>
-        <w:rPr>
-          <w:rFonts w:ascii="Segoe UI" w:eastAsia="Times New Roman" w:hAnsi="Segoe UI" w:cs="Segoe UI"/>
-          <w:color w:val="24292E"/>
-          <w:sz w:val="21"/>
-          <w:szCs w:val="21"/>
-        </w:rPr>
-        <w:t>) window.</w:t>
+      <w:r>
+        <w:rPr>
+          <w:rFonts w:ascii="Segoe UI" w:eastAsia="Times New Roman" w:hAnsi="Segoe UI" w:cs="Segoe UI"/>
+          <w:color w:val="24292E"/>
+          <w:sz w:val="21"/>
+          <w:szCs w:val="21"/>
+        </w:rPr>
+        <w:t>Open up the Vitals (TCFailure) window.</w:t>
       </w:r>
     </w:p>
     <w:p>
@@ -2165,51 +1880,7 @@
           <w:szCs w:val="21"/>
           <w:shd w:val="clear" w:color="auto" w:fill="FFFFFF"/>
         </w:rPr>
-        <w:t xml:space="preserve">When using the track </w:t>
-      </w:r>
-      <w:proofErr w:type="gramStart"/>
-      <w:r>
-        <w:rPr>
-          <w:rFonts w:ascii="Segoe UI" w:hAnsi="Segoe UI" w:cs="Segoe UI"/>
-          <w:color w:val="24292E"/>
-          <w:sz w:val="21"/>
-          <w:szCs w:val="21"/>
-          <w:shd w:val="clear" w:color="auto" w:fill="FFFFFF"/>
-        </w:rPr>
-        <w:t>GUI</w:t>
-      </w:r>
-      <w:proofErr w:type="gramEnd"/>
-      <w:r>
-        <w:rPr>
-          <w:rFonts w:ascii="Segoe UI" w:hAnsi="Segoe UI" w:cs="Segoe UI"/>
-          <w:color w:val="24292E"/>
-          <w:sz w:val="21"/>
-          <w:szCs w:val="21"/>
-          <w:shd w:val="clear" w:color="auto" w:fill="FFFFFF"/>
-        </w:rPr>
-        <w:t xml:space="preserve"> it is possible to force a </w:t>
-      </w:r>
-      <w:proofErr w:type="spellStart"/>
-      <w:r>
-        <w:rPr>
-          <w:rFonts w:ascii="Segoe UI" w:hAnsi="Segoe UI" w:cs="Segoe UI"/>
-          <w:color w:val="24292E"/>
-          <w:sz w:val="21"/>
-          <w:szCs w:val="21"/>
-          <w:shd w:val="clear" w:color="auto" w:fill="FFFFFF"/>
-        </w:rPr>
-        <w:t>nullptr</w:t>
-      </w:r>
-      <w:proofErr w:type="spellEnd"/>
-      <w:r>
-        <w:rPr>
-          <w:rFonts w:ascii="Segoe UI" w:hAnsi="Segoe UI" w:cs="Segoe UI"/>
-          <w:color w:val="24292E"/>
-          <w:sz w:val="21"/>
-          <w:szCs w:val="21"/>
-          <w:shd w:val="clear" w:color="auto" w:fill="FFFFFF"/>
-        </w:rPr>
-        <w:t xml:space="preserve"> exception when changing line selections.</w:t>
+        <w:t>When using the track GUI it is possible to force a nullptr exception when changing line selections.</w:t>
       </w:r>
     </w:p>
     <w:p>
@@ -2247,17 +1918,7 @@
           <w:szCs w:val="21"/>
           <w:shd w:val="clear" w:color="auto" w:fill="FFFFFF"/>
         </w:rPr>
-        <w:t>Train positions not properly updating in train manager panel</w:t>
-      </w:r>
-      <w:r>
-        <w:rPr>
-          <w:rFonts w:ascii="Segoe UI" w:hAnsi="Segoe UI" w:cs="Segoe UI"/>
-          <w:color w:val="24292E"/>
-          <w:sz w:val="21"/>
-          <w:szCs w:val="21"/>
-          <w:shd w:val="clear" w:color="auto" w:fill="FFFFFF"/>
-        </w:rPr>
-        <w:t xml:space="preserve"> when running more than one train</w:t>
+        <w:t>Train positions not properly updating in train manager panel when running more than one train</w:t>
       </w:r>
     </w:p>
     <w:p>
@@ -2370,47 +2031,7 @@
           <w:sz w:val="21"/>
           <w:szCs w:val="21"/>
         </w:rPr>
-        <w:t xml:space="preserve">When the train is stopped, </w:t>
-      </w:r>
-      <w:proofErr w:type="spellStart"/>
-      <w:r>
-        <w:rPr>
-          <w:rFonts w:ascii="Segoe UI" w:hAnsi="Segoe UI" w:cs="Segoe UI"/>
-          <w:color w:val="24292E"/>
-          <w:sz w:val="21"/>
-          <w:szCs w:val="21"/>
-        </w:rPr>
-        <w:t>some times</w:t>
-      </w:r>
-      <w:proofErr w:type="spellEnd"/>
-      <w:r>
-        <w:rPr>
-          <w:rFonts w:ascii="Segoe UI" w:hAnsi="Segoe UI" w:cs="Segoe UI"/>
-          <w:color w:val="24292E"/>
-          <w:sz w:val="21"/>
-          <w:szCs w:val="21"/>
-        </w:rPr>
-        <w:t xml:space="preserve"> its speed oscillates between 0.0 and 0.8 MPH. I think could be due to the comparison of values in the </w:t>
-      </w:r>
-      <w:proofErr w:type="spellStart"/>
-      <w:r>
-        <w:rPr>
-          <w:rFonts w:ascii="Segoe UI" w:hAnsi="Segoe UI" w:cs="Segoe UI"/>
-          <w:color w:val="24292E"/>
-          <w:sz w:val="21"/>
-          <w:szCs w:val="21"/>
-        </w:rPr>
-        <w:t>TCSpeedController</w:t>
-      </w:r>
-      <w:proofErr w:type="spellEnd"/>
-      <w:r>
-        <w:rPr>
-          <w:rFonts w:ascii="Segoe UI" w:hAnsi="Segoe UI" w:cs="Segoe UI"/>
-          <w:color w:val="24292E"/>
-          <w:sz w:val="21"/>
-          <w:szCs w:val="21"/>
-        </w:rPr>
-        <w:t>.</w:t>
+        <w:t>When the train is stopped, some times its speed oscillates between 0.0 and 0.8 MPH. I think could be due to the comparison of values in the TCSpeedController.</w:t>
       </w:r>
     </w:p>
     <w:p>
@@ -2461,51 +2082,7 @@
           <w:shd w:val="clear" w:color="auto" w:fill="FFFFFF"/>
         </w:rPr>
         <w:lastRenderedPageBreak/>
-        <w:t xml:space="preserve">If this button is clicked before a train is dispatched in the Launcher, then closed, and then a train is dispatched, a </w:t>
-      </w:r>
-      <w:proofErr w:type="spellStart"/>
-      <w:r>
-        <w:rPr>
-          <w:rFonts w:ascii="Segoe UI" w:hAnsi="Segoe UI" w:cs="Segoe UI"/>
-          <w:color w:val="24292E"/>
-          <w:sz w:val="21"/>
-          <w:szCs w:val="21"/>
-          <w:shd w:val="clear" w:color="auto" w:fill="FFFFFF"/>
-        </w:rPr>
-        <w:t>NullPointerException</w:t>
-      </w:r>
-      <w:proofErr w:type="spellEnd"/>
-      <w:r>
-        <w:rPr>
-          <w:rFonts w:ascii="Segoe UI" w:hAnsi="Segoe UI" w:cs="Segoe UI"/>
-          <w:color w:val="24292E"/>
-          <w:sz w:val="21"/>
-          <w:szCs w:val="21"/>
-          <w:shd w:val="clear" w:color="auto" w:fill="FFFFFF"/>
-        </w:rPr>
-        <w:t xml:space="preserve"> will be thrown in the </w:t>
-      </w:r>
-      <w:proofErr w:type="spellStart"/>
-      <w:r>
-        <w:rPr>
-          <w:rFonts w:ascii="Segoe UI" w:hAnsi="Segoe UI" w:cs="Segoe UI"/>
-          <w:color w:val="24292E"/>
-          <w:sz w:val="21"/>
-          <w:szCs w:val="21"/>
-          <w:shd w:val="clear" w:color="auto" w:fill="FFFFFF"/>
-        </w:rPr>
-        <w:t>TrainHandler</w:t>
-      </w:r>
-      <w:proofErr w:type="spellEnd"/>
-      <w:r>
-        <w:rPr>
-          <w:rFonts w:ascii="Segoe UI" w:hAnsi="Segoe UI" w:cs="Segoe UI"/>
-          <w:color w:val="24292E"/>
-          <w:sz w:val="21"/>
-          <w:szCs w:val="21"/>
-          <w:shd w:val="clear" w:color="auto" w:fill="FFFFFF"/>
-        </w:rPr>
-        <w:t xml:space="preserve"> class on line 80.</w:t>
+        <w:t>If this button is clicked before a train is dispatched in the Launcher, then closed, and then a train is dispatched, a NullPointerException will be thrown in the TrainHandler class on line 80.</w:t>
       </w:r>
     </w:p>
     <w:p>
@@ -2545,17 +2122,7 @@
           <w:szCs w:val="21"/>
           <w:shd w:val="clear" w:color="auto" w:fill="FFFFFF"/>
         </w:rPr>
-        <w:t>schedule throw null pointers</w:t>
-      </w:r>
-      <w:r>
-        <w:rPr>
-          <w:rFonts w:ascii="Segoe UI" w:hAnsi="Segoe UI" w:cs="Segoe UI"/>
-          <w:color w:val="24292E"/>
-          <w:sz w:val="21"/>
-          <w:szCs w:val="21"/>
-          <w:shd w:val="clear" w:color="auto" w:fill="FFFFFF"/>
-        </w:rPr>
-        <w:t xml:space="preserve"> in CTC</w:t>
+        <w:t>schedule throw null pointers in CTC</w:t>
       </w:r>
     </w:p>
     <w:p>
@@ -2615,58 +2182,7 @@
           <w:sz w:val="21"/>
           <w:szCs w:val="21"/>
         </w:rPr>
-        <w:t xml:space="preserve">To resolve this issue, the code in the </w:t>
-      </w:r>
-      <w:proofErr w:type="spellStart"/>
-      <w:proofErr w:type="gramStart"/>
-      <w:r>
-        <w:rPr>
-          <w:rFonts w:ascii="Segoe UI" w:hAnsi="Segoe UI" w:cs="Segoe UI"/>
-          <w:color w:val="24292E"/>
-          <w:sz w:val="21"/>
-          <w:szCs w:val="21"/>
-        </w:rPr>
-        <w:t>pollYard</w:t>
-      </w:r>
-      <w:proofErr w:type="spellEnd"/>
-      <w:r>
-        <w:rPr>
-          <w:rFonts w:ascii="Segoe UI" w:hAnsi="Segoe UI" w:cs="Segoe UI"/>
-          <w:color w:val="24292E"/>
-          <w:sz w:val="21"/>
-          <w:szCs w:val="21"/>
-        </w:rPr>
-        <w:t>(</w:t>
-      </w:r>
-      <w:proofErr w:type="gramEnd"/>
-      <w:r>
-        <w:rPr>
-          <w:rFonts w:ascii="Segoe UI" w:hAnsi="Segoe UI" w:cs="Segoe UI"/>
-          <w:color w:val="24292E"/>
-          <w:sz w:val="21"/>
-          <w:szCs w:val="21"/>
-        </w:rPr>
-        <w:t xml:space="preserve">) method of the </w:t>
-      </w:r>
-      <w:proofErr w:type="spellStart"/>
-      <w:r>
-        <w:rPr>
-          <w:rFonts w:ascii="Segoe UI" w:hAnsi="Segoe UI" w:cs="Segoe UI"/>
-          <w:color w:val="24292E"/>
-          <w:sz w:val="21"/>
-          <w:szCs w:val="21"/>
-        </w:rPr>
-        <w:t>trainHandler</w:t>
-      </w:r>
-      <w:proofErr w:type="spellEnd"/>
-      <w:r>
-        <w:rPr>
-          <w:rFonts w:ascii="Segoe UI" w:hAnsi="Segoe UI" w:cs="Segoe UI"/>
-          <w:color w:val="24292E"/>
-          <w:sz w:val="21"/>
-          <w:szCs w:val="21"/>
-        </w:rPr>
-        <w:t xml:space="preserve"> should be uncommented to allow for polling on the green yard block to spawn a new train on the green line in Fixed block mode</w:t>
+        <w:t>To resolve this issue, the code in the pollYard() method of the trainHandler should be uncommented to allow for polling on the green yard block to spawn a new train on the green line in Fixed block mode</w:t>
       </w:r>
     </w:p>
     <w:p>
@@ -2790,27 +2306,7 @@
           <w:sz w:val="21"/>
           <w:szCs w:val="21"/>
         </w:rPr>
-        <w:t xml:space="preserve">on the Train </w:t>
-      </w:r>
-      <w:proofErr w:type="gramStart"/>
-      <w:r>
-        <w:rPr>
-          <w:rFonts w:ascii="Segoe UI" w:hAnsi="Segoe UI" w:cs="Segoe UI"/>
-          <w:color w:val="24292E"/>
-          <w:sz w:val="21"/>
-          <w:szCs w:val="21"/>
-        </w:rPr>
-        <w:t>model</w:t>
-      </w:r>
-      <w:proofErr w:type="gramEnd"/>
-      <w:r>
-        <w:rPr>
-          <w:rFonts w:ascii="Segoe UI" w:hAnsi="Segoe UI" w:cs="Segoe UI"/>
-          <w:color w:val="24292E"/>
-          <w:sz w:val="21"/>
-          <w:szCs w:val="21"/>
-        </w:rPr>
-        <w:t xml:space="preserve"> the Brake status for both the service brake and emergency brake are always OFF.</w:t>
+        <w:t>on the Train model the Brake status for both the service brake and emergency brake are always OFF.</w:t>
       </w:r>
     </w:p>
     <w:p>
@@ -2833,27 +2329,7 @@
           <w:sz w:val="21"/>
           <w:szCs w:val="21"/>
         </w:rPr>
-        <w:t xml:space="preserve">this occurs </w:t>
-      </w:r>
-      <w:proofErr w:type="gramStart"/>
-      <w:r>
-        <w:rPr>
-          <w:rFonts w:ascii="Segoe UI" w:hAnsi="Segoe UI" w:cs="Segoe UI"/>
-          <w:color w:val="24292E"/>
-          <w:sz w:val="21"/>
-          <w:szCs w:val="21"/>
-        </w:rPr>
-        <w:t>due to the fact that</w:t>
-      </w:r>
-      <w:proofErr w:type="gramEnd"/>
-      <w:r>
-        <w:rPr>
-          <w:rFonts w:ascii="Segoe UI" w:hAnsi="Segoe UI" w:cs="Segoe UI"/>
-          <w:color w:val="24292E"/>
-          <w:sz w:val="21"/>
-          <w:szCs w:val="21"/>
-        </w:rPr>
-        <w:t xml:space="preserve"> the service brake buttons in the Train controller are being lightly tapped.</w:t>
+        <w:t>this occurs due to the fact that the service brake buttons in the Train controller are being lightly tapped.</w:t>
       </w:r>
     </w:p>
     <w:p>
@@ -2902,29 +2378,7 @@
           <w:sz w:val="21"/>
           <w:szCs w:val="21"/>
         </w:rPr>
-        <w:t xml:space="preserve">When overshooting a station the </w:t>
-      </w:r>
-      <w:proofErr w:type="spellStart"/>
-      <w:proofErr w:type="gramStart"/>
-      <w:r>
-        <w:rPr>
-          <w:rFonts w:ascii="Segoe UI" w:eastAsia="Times New Roman" w:hAnsi="Segoe UI" w:cs="Segoe UI"/>
-          <w:color w:val="24292E"/>
-          <w:sz w:val="21"/>
-          <w:szCs w:val="21"/>
-        </w:rPr>
-        <w:t>train.update</w:t>
-      </w:r>
-      <w:proofErr w:type="spellEnd"/>
-      <w:proofErr w:type="gramEnd"/>
-      <w:r>
-        <w:rPr>
-          <w:rFonts w:ascii="Segoe UI" w:eastAsia="Times New Roman" w:hAnsi="Segoe UI" w:cs="Segoe UI"/>
-          <w:color w:val="24292E"/>
-          <w:sz w:val="21"/>
-          <w:szCs w:val="21"/>
-        </w:rPr>
-        <w:t>() method throws a null pointer exception causing the program to crash</w:t>
+        <w:t>When overshooting a station the train.update() method throws a null pointer exception causing the program to crash</w:t>
       </w:r>
     </w:p>
     <w:p>
@@ -3090,27 +2544,7 @@
           <w:sz w:val="21"/>
           <w:szCs w:val="21"/>
         </w:rPr>
-        <w:t xml:space="preserve">What it should do: If there is a value </w:t>
-      </w:r>
-      <w:proofErr w:type="spellStart"/>
-      <w:r>
-        <w:rPr>
-          <w:rFonts w:ascii="Segoe UI" w:eastAsia="Times New Roman" w:hAnsi="Segoe UI" w:cs="Segoe UI"/>
-          <w:color w:val="24292E"/>
-          <w:sz w:val="21"/>
-          <w:szCs w:val="21"/>
-        </w:rPr>
-        <w:t>thats</w:t>
-      </w:r>
-      <w:proofErr w:type="spellEnd"/>
-      <w:r>
-        <w:rPr>
-          <w:rFonts w:ascii="Segoe UI" w:eastAsia="Times New Roman" w:hAnsi="Segoe UI" w:cs="Segoe UI"/>
-          <w:color w:val="24292E"/>
-          <w:sz w:val="21"/>
-          <w:szCs w:val="21"/>
-        </w:rPr>
-        <w:t xml:space="preserve"> not the default temp, clicking 'ON' will set the temp to that value.</w:t>
+        <w:t>What it should do: If there is a value thats not the default temp, clicking 'ON' will set the temp to that value.</w:t>
       </w:r>
     </w:p>
     <w:p>
@@ -3124,8 +2558,6 @@
           <w:szCs w:val="21"/>
         </w:rPr>
       </w:pPr>
-      <w:bookmarkStart w:id="2" w:name="_GoBack"/>
-      <w:bookmarkEnd w:id="2"/>
     </w:p>
     <w:p>
       <w:pPr>
@@ -4348,6 +3780,7 @@
     <w:lsdException w:name="HTML Sample" w:semiHidden="1" w:unhideWhenUsed="1"/>
     <w:lsdException w:name="HTML Typewriter" w:semiHidden="1" w:unhideWhenUsed="1"/>
     <w:lsdException w:name="HTML Variable" w:semiHidden="1" w:unhideWhenUsed="1"/>
+    <w:lsdException w:name="Normal Table" w:semiHidden="1" w:unhideWhenUsed="1"/>
     <w:lsdException w:name="annotation subject" w:semiHidden="1" w:unhideWhenUsed="1"/>
     <w:lsdException w:name="No List" w:semiHidden="1" w:unhideWhenUsed="1"/>
     <w:lsdException w:name="Outline List 1" w:semiHidden="1" w:unhideWhenUsed="1"/>
@@ -4392,6 +3825,7 @@
     <w:lsdException w:name="Table Professional" w:semiHidden="1" w:unhideWhenUsed="1"/>
     <w:lsdException w:name="Table Subtle 1" w:semiHidden="1" w:unhideWhenUsed="1"/>
     <w:lsdException w:name="Table Subtle 2" w:semiHidden="1" w:unhideWhenUsed="1"/>
+    <w:lsdException w:name="Table Web 1" w:semiHidden="1" w:unhideWhenUsed="1"/>
     <w:lsdException w:name="Table Web 2" w:semiHidden="1" w:unhideWhenUsed="1"/>
     <w:lsdException w:name="Table Web 3" w:semiHidden="1" w:unhideWhenUsed="1"/>
     <w:lsdException w:name="Balloon Text" w:semiHidden="1" w:unhideWhenUsed="1"/>
@@ -4768,6 +4202,36 @@
       <w:u w:val="single"/>
     </w:rPr>
   </w:style>
+  <w:style w:type="paragraph" w:styleId="BalloonText">
+    <w:name w:val="Balloon Text"/>
+    <w:basedOn w:val="Normal"/>
+    <w:link w:val="BalloonTextChar"/>
+    <w:uiPriority w:val="99"/>
+    <w:semiHidden/>
+    <w:unhideWhenUsed/>
+    <w:rsid w:val="00660F18"/>
+    <w:pPr>
+      <w:spacing w:after="0" w:line="240" w:lineRule="auto"/>
+    </w:pPr>
+    <w:rPr>
+      <w:rFonts w:ascii="Segoe UI" w:hAnsi="Segoe UI" w:cs="Segoe UI"/>
+      <w:sz w:val="18"/>
+      <w:szCs w:val="18"/>
+    </w:rPr>
+  </w:style>
+  <w:style w:type="character" w:customStyle="1" w:styleId="BalloonTextChar">
+    <w:name w:val="Balloon Text Char"/>
+    <w:basedOn w:val="DefaultParagraphFont"/>
+    <w:link w:val="BalloonText"/>
+    <w:uiPriority w:val="99"/>
+    <w:semiHidden/>
+    <w:rsid w:val="00660F18"/>
+    <w:rPr>
+      <w:rFonts w:ascii="Segoe UI" w:hAnsi="Segoe UI" w:cs="Segoe UI"/>
+      <w:sz w:val="18"/>
+      <w:szCs w:val="18"/>
+    </w:rPr>
+  </w:style>
 </w:styles>
 </file>
 

</xml_diff>